<commit_message>
additions to web weather
</commit_message>
<xml_diff>
--- a/Darragh/docs/Backlog and User StoriesvDM.docx
+++ b/Darragh/docs/Backlog and User StoriesvDM.docx
@@ -362,7 +362,7 @@
         <w:rPr>
           <w:lang w:eastAsia="en-IE"/>
         </w:rPr>
-        <w:t>Create setup.py files and install scraping on AWS for live data grabbing – 2 hours</w:t>
+        <w:t>– 2 hours</w:t>
       </w:r>
     </w:p>
     <w:p>
@@ -451,6 +451,12 @@
           <w:lang w:eastAsia="en-IE"/>
         </w:rPr>
         <w:t>Use Google Charts to display graph – 3 hours.</w:t>
+      </w:r>
+      <w:r>
+        <w:rPr>
+          <w:lang w:eastAsia="en-IE"/>
+        </w:rPr>
+        <w:tab/>
       </w:r>
     </w:p>
     <w:p>
@@ -691,8 +697,8 @@
         </w:rPr>
         <w:drawing>
           <wp:inline distT="0" distB="0" distL="0" distR="0">
-            <wp:extent cx="2684876" cy="1074370"/>
-            <wp:effectExtent l="0" t="0" r="1270" b="0"/>
+            <wp:extent cx="5167856" cy="2067950"/>
+            <wp:effectExtent l="0" t="0" r="0" b="8890"/>
             <wp:docPr id="1" name="Picture 1" descr="Image result for user stories"/>
             <wp:cNvGraphicFramePr>
               <a:graphicFrameLocks xmlns:a="http://schemas.openxmlformats.org/drawingml/2006/main" noChangeAspect="1"/>
@@ -722,7 +728,7 @@
                   <pic:spPr bwMode="auto">
                     <a:xfrm>
                       <a:off x="0" y="0"/>
-                      <a:ext cx="2690584" cy="1076654"/>
+                      <a:ext cx="5197425" cy="2079782"/>
                     </a:xfrm>
                     <a:prstGeom prst="rect">
                       <a:avLst/>
@@ -1157,13 +1163,7 @@
         <w:rPr>
           <w:highlight w:val="yellow"/>
         </w:rPr>
-        <w:t>What are you doing unti</w:t>
-      </w:r>
-      <w:r>
-        <w:rPr>
-          <w:highlight w:val="yellow"/>
-        </w:rPr>
-        <w:t xml:space="preserve">l the next standup? </w:t>
+        <w:t xml:space="preserve">What are you doing until the next standup? </w:t>
       </w:r>
     </w:p>
     <w:p>
@@ -1206,97 +1206,703 @@
         </w:rPr>
       </w:pPr>
       <w:r>
+        <w:lastRenderedPageBreak/>
         <w:t>During the mee</w:t>
       </w:r>
       <w:r>
         <w:t>ti</w:t>
       </w:r>
+      <w:r>
+        <w:t>ng, the funcGonality that was created during the sprint is demonstrated to the product owner (demonstrator)</w:t>
+      </w:r>
+    </w:p>
+    <w:p>
+      <w:pPr>
+        <w:rPr>
+          <w:lang w:eastAsia="en-IE"/>
+        </w:rPr>
+      </w:pPr>
+    </w:p>
+    <w:p>
+      <w:pPr>
+        <w:rPr>
+          <w:lang w:eastAsia="en-IE"/>
+        </w:rPr>
+      </w:pPr>
+    </w:p>
+    <w:p>
+      <w:r>
+        <w:rPr>
+          <w:b/>
+        </w:rPr>
+        <w:t>product backlog</w:t>
+      </w:r>
+      <w:r>
+        <w:t xml:space="preserve"> - requirements for th</w:t>
+      </w:r>
+      <w:r>
+        <w:t>e project expressed as a priori</w:t>
+      </w:r>
+      <w:r>
+        <w:t xml:space="preserve">sed list of backlog items </w:t>
+      </w:r>
+      <w:r>
+        <w:t>cannot be changed unti</w:t>
+      </w:r>
+      <w:r>
+        <w:t>l the next sprint planning meeti</w:t>
+      </w:r>
+      <w:r>
+        <w:t>ng</w:t>
+      </w:r>
+    </w:p>
+    <w:p>
+      <w:r>
+        <w:rPr>
+          <w:b/>
+        </w:rPr>
+        <w:t>sprint backlog</w:t>
+      </w:r>
+      <w:r>
+        <w:t xml:space="preserve"> - subset of product backlog items that are define</w:t>
+      </w:r>
+      <w:r>
+        <w:t>d as part of the work for a parti</w:t>
+      </w:r>
+      <w:r>
+        <w:t>cular sprint usually internal to the team (does not include the product owner)</w:t>
+      </w:r>
+    </w:p>
+    <w:p>
+      <w:pPr>
+        <w:rPr>
+          <w:lang w:eastAsia="en-IE"/>
+        </w:rPr>
+      </w:pPr>
+    </w:p>
+    <w:p>
+      <w:pPr>
+        <w:rPr>
+          <w:lang w:eastAsia="en-IE"/>
+        </w:rPr>
+      </w:pPr>
+    </w:p>
+    <w:p>
+      <w:pPr>
+        <w:rPr>
+          <w:lang w:eastAsia="en-IE"/>
+        </w:rPr>
+      </w:pPr>
+    </w:p>
+    <w:p>
+      <w:pPr>
+        <w:rPr>
+          <w:lang w:eastAsia="en-IE"/>
+        </w:rPr>
+      </w:pPr>
+    </w:p>
+    <w:p>
+      <w:pPr>
+        <w:rPr>
+          <w:b/>
+        </w:rPr>
+      </w:pPr>
+      <w:r>
+        <w:rPr>
+          <w:b/>
+        </w:rPr>
+        <w:t xml:space="preserve">Product </w:t>
+      </w:r>
+      <w:r>
+        <w:rPr>
+          <w:b/>
+        </w:rPr>
+        <w:t>Backlog</w:t>
+      </w:r>
+    </w:p>
+    <w:p>
+      <w:pPr>
+        <w:pStyle w:val="ListParagraph"/>
+        <w:numPr>
+          <w:ilvl w:val="0"/>
+          <w:numId w:val="3"/>
+        </w:numPr>
+        <w:rPr>
+          <w:b/>
+          <w:lang w:eastAsia="en-IE"/>
+        </w:rPr>
+      </w:pPr>
+      <w:r>
+        <w:rPr>
+          <w:b/>
+          <w:lang w:eastAsia="en-IE"/>
+        </w:rPr>
+        <w:t>Design</w:t>
+      </w:r>
+    </w:p>
+    <w:p>
+      <w:pPr>
+        <w:pStyle w:val="ListParagraph"/>
+        <w:numPr>
+          <w:ilvl w:val="2"/>
+          <w:numId w:val="3"/>
+        </w:numPr>
+        <w:rPr>
+          <w:color w:val="44546A" w:themeColor="text2"/>
+          <w:lang w:eastAsia="en-IE"/>
+        </w:rPr>
+      </w:pPr>
+      <w:r>
+        <w:rPr>
+          <w:color w:val="44546A" w:themeColor="text2"/>
+          <w:lang w:eastAsia="en-IE"/>
+        </w:rPr>
+        <w:t>HTML/CSS for dynamic page – ½ scrum 2- Darragh &amp; Cara</w:t>
+      </w:r>
+    </w:p>
+    <w:p>
+      <w:pPr>
+        <w:pStyle w:val="ListParagraph"/>
+        <w:numPr>
+          <w:ilvl w:val="2"/>
+          <w:numId w:val="3"/>
+        </w:numPr>
+        <w:rPr>
+          <w:color w:val="44546A" w:themeColor="text2"/>
+          <w:lang w:eastAsia="en-IE"/>
+        </w:rPr>
+      </w:pPr>
+      <w:r>
+        <w:rPr>
+          <w:color w:val="44546A" w:themeColor="text2"/>
+          <w:lang w:eastAsia="en-IE"/>
+        </w:rPr>
+        <w:t>HTML/CSS for weekly- ½ scrum 2- Darragh &amp; Cara</w:t>
+      </w:r>
+    </w:p>
+    <w:p>
+      <w:pPr>
+        <w:pStyle w:val="ListParagraph"/>
+        <w:numPr>
+          <w:ilvl w:val="2"/>
+          <w:numId w:val="3"/>
+        </w:numPr>
+        <w:rPr>
+          <w:color w:val="44546A" w:themeColor="text2"/>
+          <w:lang w:eastAsia="en-IE"/>
+        </w:rPr>
+      </w:pPr>
+      <w:r>
+        <w:rPr>
+          <w:color w:val="44546A" w:themeColor="text2"/>
+          <w:lang w:eastAsia="en-IE"/>
+        </w:rPr>
+        <w:t>Geospatial information- scrum 3 - Tao</w:t>
+      </w:r>
+    </w:p>
+    <w:p>
+      <w:pPr>
+        <w:pStyle w:val="ListParagraph"/>
+        <w:numPr>
+          <w:ilvl w:val="2"/>
+          <w:numId w:val="3"/>
+        </w:numPr>
+        <w:rPr>
+          <w:color w:val="44546A" w:themeColor="text2"/>
+          <w:lang w:eastAsia="en-IE"/>
+        </w:rPr>
+      </w:pPr>
+      <w:r>
+        <w:rPr>
+          <w:color w:val="44546A" w:themeColor="text2"/>
+          <w:lang w:eastAsia="en-IE"/>
+        </w:rPr>
+        <w:t>Research security weak points. – 2/3- Cara &amp; Tao</w:t>
+      </w:r>
+    </w:p>
+    <w:p>
+      <w:pPr>
+        <w:pStyle w:val="ListParagraph"/>
+        <w:numPr>
+          <w:ilvl w:val="2"/>
+          <w:numId w:val="3"/>
+        </w:numPr>
+        <w:rPr>
+          <w:color w:val="44546A" w:themeColor="text2"/>
+          <w:lang w:eastAsia="en-IE"/>
+        </w:rPr>
+      </w:pPr>
+      <w:r>
+        <w:rPr>
+          <w:color w:val="44546A" w:themeColor="text2"/>
+          <w:lang w:eastAsia="en-IE"/>
+        </w:rPr>
+        <w:t>UI Design – 2 - Cara</w:t>
+      </w:r>
+    </w:p>
+    <w:p>
+      <w:pPr>
+        <w:pStyle w:val="ListParagraph"/>
+        <w:numPr>
+          <w:ilvl w:val="2"/>
+          <w:numId w:val="3"/>
+        </w:numPr>
+        <w:rPr>
+          <w:color w:val="44546A" w:themeColor="text2"/>
+          <w:lang w:eastAsia="en-IE"/>
+        </w:rPr>
+      </w:pPr>
+      <w:r>
+        <w:rPr>
+          <w:color w:val="44546A" w:themeColor="text2"/>
+          <w:lang w:eastAsia="en-IE"/>
+        </w:rPr>
+        <w:t>Populate map with bike stations on load. – 2  - Cara</w:t>
+      </w:r>
+    </w:p>
+    <w:p>
+      <w:pPr>
+        <w:pStyle w:val="ListParagraph"/>
+        <w:numPr>
+          <w:ilvl w:val="2"/>
+          <w:numId w:val="3"/>
+        </w:numPr>
+        <w:rPr>
+          <w:color w:val="44546A" w:themeColor="text2"/>
+          <w:lang w:eastAsia="en-IE"/>
+        </w:rPr>
+      </w:pPr>
+      <w:r>
+        <w:rPr>
+          <w:color w:val="44546A" w:themeColor="text2"/>
+          <w:lang w:eastAsia="en-IE"/>
+        </w:rPr>
+        <w:t>Displaying weather data on map.- 2 Cara</w:t>
+      </w:r>
+    </w:p>
+    <w:p>
+      <w:pPr>
+        <w:pStyle w:val="ListParagraph"/>
+        <w:numPr>
+          <w:ilvl w:val="2"/>
+          <w:numId w:val="3"/>
+        </w:numPr>
+        <w:rPr>
+          <w:color w:val="44546A" w:themeColor="text2"/>
+          <w:lang w:eastAsia="en-IE"/>
+        </w:rPr>
+      </w:pPr>
+      <w:r>
+        <w:rPr>
+          <w:color w:val="44546A" w:themeColor="text2"/>
+          <w:lang w:eastAsia="en-IE"/>
+        </w:rPr>
+        <w:t>Responsive design – 2/3- Darragh</w:t>
+      </w:r>
+    </w:p>
+    <w:p>
+      <w:pPr>
+        <w:pStyle w:val="ListParagraph"/>
+        <w:ind w:left="2160"/>
+        <w:rPr>
+          <w:color w:val="44546A" w:themeColor="text2"/>
+          <w:lang w:eastAsia="en-IE"/>
+        </w:rPr>
+      </w:pPr>
+    </w:p>
+    <w:p>
+      <w:pPr>
+        <w:pStyle w:val="ListParagraph"/>
+        <w:numPr>
+          <w:ilvl w:val="0"/>
+          <w:numId w:val="3"/>
+        </w:numPr>
+        <w:rPr>
+          <w:b/>
+          <w:lang w:eastAsia="en-IE"/>
+        </w:rPr>
+      </w:pPr>
+      <w:r>
+        <w:rPr>
+          <w:b/>
+          <w:lang w:eastAsia="en-IE"/>
+        </w:rPr>
+        <w:t>Development</w:t>
+      </w:r>
+    </w:p>
+    <w:p>
+      <w:pPr>
+        <w:pStyle w:val="ListParagraph"/>
+        <w:numPr>
+          <w:ilvl w:val="1"/>
+          <w:numId w:val="3"/>
+        </w:numPr>
+        <w:rPr>
+          <w:color w:val="44546A" w:themeColor="text2"/>
+          <w:lang w:eastAsia="en-IE"/>
+        </w:rPr>
+      </w:pPr>
+      <w:r>
+        <w:rPr>
+          <w:color w:val="44546A" w:themeColor="text2"/>
+          <w:lang w:eastAsia="en-IE"/>
+        </w:rPr>
+        <w:t>Merge and configure continuous web scraping framework – 2 -  Darragh and Tao</w:t>
+      </w:r>
+    </w:p>
+    <w:p>
+      <w:pPr>
+        <w:pStyle w:val="ListParagraph"/>
+        <w:numPr>
+          <w:ilvl w:val="1"/>
+          <w:numId w:val="3"/>
+        </w:numPr>
+        <w:rPr>
+          <w:color w:val="44546A" w:themeColor="text2"/>
+          <w:lang w:eastAsia="en-IE"/>
+        </w:rPr>
+      </w:pPr>
+      <w:r>
+        <w:rPr>
+          <w:color w:val="44546A" w:themeColor="text2"/>
+          <w:lang w:eastAsia="en-IE"/>
+        </w:rPr>
+        <w:t>Domain for website? – 2 - TAO</w:t>
+      </w:r>
+    </w:p>
+    <w:p>
+      <w:pPr>
+        <w:pStyle w:val="ListParagraph"/>
+        <w:numPr>
+          <w:ilvl w:val="1"/>
+          <w:numId w:val="3"/>
+        </w:numPr>
+        <w:rPr>
+          <w:color w:val="44546A" w:themeColor="text2"/>
+          <w:lang w:eastAsia="en-IE"/>
+        </w:rPr>
+      </w:pPr>
+      <w:r>
+        <w:rPr>
+          <w:color w:val="44546A" w:themeColor="text2"/>
+          <w:lang w:eastAsia="en-IE"/>
+        </w:rPr>
+        <w:t>Create setup.py files and install scraping on AWS for live data grabbing</w:t>
+      </w:r>
+      <w:r>
+        <w:rPr>
+          <w:color w:val="44546A" w:themeColor="text2"/>
+          <w:lang w:eastAsia="en-IE"/>
+        </w:rPr>
+        <w:t xml:space="preserve"> – 2 - TAO</w:t>
+      </w:r>
+    </w:p>
+    <w:p>
+      <w:pPr>
+        <w:pStyle w:val="ListParagraph"/>
+        <w:numPr>
+          <w:ilvl w:val="1"/>
+          <w:numId w:val="3"/>
+        </w:numPr>
+        <w:rPr>
+          <w:color w:val="44546A" w:themeColor="text2"/>
+          <w:lang w:eastAsia="en-IE"/>
+        </w:rPr>
+      </w:pPr>
+      <w:r>
+        <w:rPr>
+          <w:color w:val="44546A" w:themeColor="text2"/>
+          <w:lang w:eastAsia="en-IE"/>
+        </w:rPr>
+        <w:t>Multilevel access to AWS Account- 2 - All</w:t>
+      </w:r>
+    </w:p>
+    <w:p>
+      <w:pPr>
+        <w:pStyle w:val="ListParagraph"/>
+        <w:numPr>
+          <w:ilvl w:val="1"/>
+          <w:numId w:val="3"/>
+        </w:numPr>
+        <w:rPr>
+          <w:color w:val="44546A" w:themeColor="text2"/>
+          <w:lang w:eastAsia="en-IE"/>
+        </w:rPr>
+      </w:pPr>
+      <w:r>
+        <w:rPr>
+          <w:color w:val="44546A" w:themeColor="text2"/>
+          <w:lang w:eastAsia="en-IE"/>
+        </w:rPr>
+        <w:t>Research</w:t>
+      </w:r>
+      <w:r>
+        <w:rPr>
+          <w:color w:val="44546A" w:themeColor="text2"/>
+          <w:lang w:eastAsia="en-IE"/>
+        </w:rPr>
+        <w:t xml:space="preserve"> data analytic features for dynamic data </w:t>
+      </w:r>
+      <w:r>
+        <w:rPr>
+          <w:color w:val="44546A" w:themeColor="text2"/>
+          <w:lang w:eastAsia="en-IE"/>
+        </w:rPr>
+        <w:t>–</w:t>
+      </w:r>
+      <w:r>
+        <w:rPr>
+          <w:color w:val="44546A" w:themeColor="text2"/>
+          <w:lang w:eastAsia="en-IE"/>
+        </w:rPr>
+        <w:t xml:space="preserve"> </w:t>
+      </w:r>
+      <w:r>
+        <w:rPr>
+          <w:color w:val="44546A" w:themeColor="text2"/>
+          <w:lang w:eastAsia="en-IE"/>
+        </w:rPr>
+        <w:t>2 - All</w:t>
+      </w:r>
+    </w:p>
+    <w:p>
+      <w:pPr>
+        <w:pStyle w:val="ListParagraph"/>
+        <w:numPr>
+          <w:ilvl w:val="1"/>
+          <w:numId w:val="3"/>
+        </w:numPr>
+        <w:rPr>
+          <w:color w:val="44546A" w:themeColor="text2"/>
+          <w:lang w:eastAsia="en-IE"/>
+        </w:rPr>
+      </w:pPr>
+      <w:r>
+        <w:rPr>
+          <w:color w:val="44546A" w:themeColor="text2"/>
+          <w:lang w:eastAsia="en-IE"/>
+        </w:rPr>
+        <w:t>Research</w:t>
+      </w:r>
+      <w:r>
+        <w:rPr>
+          <w:color w:val="44546A" w:themeColor="text2"/>
+          <w:lang w:eastAsia="en-IE"/>
+        </w:rPr>
+        <w:t xml:space="preserve"> data analytic features for weekly data </w:t>
+      </w:r>
+      <w:r>
+        <w:rPr>
+          <w:color w:val="44546A" w:themeColor="text2"/>
+          <w:lang w:eastAsia="en-IE"/>
+        </w:rPr>
+        <w:t>–</w:t>
+      </w:r>
+      <w:r>
+        <w:rPr>
+          <w:color w:val="44546A" w:themeColor="text2"/>
+          <w:lang w:eastAsia="en-IE"/>
+        </w:rPr>
+        <w:t xml:space="preserve"> </w:t>
+      </w:r>
+      <w:r>
+        <w:rPr>
+          <w:color w:val="44546A" w:themeColor="text2"/>
+          <w:lang w:eastAsia="en-IE"/>
+        </w:rPr>
+        <w:t>2- All</w:t>
+      </w:r>
+    </w:p>
+    <w:p>
+      <w:pPr>
+        <w:pStyle w:val="ListParagraph"/>
+        <w:ind w:left="1440"/>
+        <w:rPr>
+          <w:color w:val="44546A" w:themeColor="text2"/>
+          <w:lang w:eastAsia="en-IE"/>
+        </w:rPr>
+      </w:pPr>
+    </w:p>
+    <w:p>
+      <w:pPr>
+        <w:pStyle w:val="ListParagraph"/>
+        <w:numPr>
+          <w:ilvl w:val="0"/>
+          <w:numId w:val="3"/>
+        </w:numPr>
+        <w:rPr>
+          <w:b/>
+          <w:lang w:eastAsia="en-IE"/>
+        </w:rPr>
+      </w:pPr>
+      <w:r>
+        <w:rPr>
+          <w:b/>
+          <w:lang w:eastAsia="en-IE"/>
+        </w:rPr>
+        <w:t>Unit Testing and Error Handling - Tao</w:t>
+      </w:r>
+    </w:p>
+    <w:p>
+      <w:pPr>
+        <w:pStyle w:val="ListParagraph"/>
+        <w:numPr>
+          <w:ilvl w:val="1"/>
+          <w:numId w:val="3"/>
+        </w:numPr>
+        <w:rPr>
+          <w:color w:val="44546A" w:themeColor="text2"/>
+          <w:lang w:eastAsia="en-IE"/>
+        </w:rPr>
+      </w:pPr>
+      <w:r>
+        <w:rPr>
+          <w:color w:val="44546A" w:themeColor="text2"/>
+          <w:lang w:eastAsia="en-IE"/>
+        </w:rPr>
+        <w:t xml:space="preserve">Parsing in static data/dynamic data – </w:t>
+      </w:r>
+      <w:r>
+        <w:rPr>
+          <w:color w:val="44546A" w:themeColor="text2"/>
+          <w:lang w:eastAsia="en-IE"/>
+        </w:rPr>
+        <w:t>1 hour – 2 -all</w:t>
+      </w:r>
+    </w:p>
+    <w:p>
+      <w:pPr>
+        <w:pStyle w:val="ListParagraph"/>
+        <w:numPr>
+          <w:ilvl w:val="1"/>
+          <w:numId w:val="3"/>
+        </w:numPr>
+        <w:rPr>
+          <w:color w:val="44546A" w:themeColor="text2"/>
+          <w:lang w:eastAsia="en-IE"/>
+        </w:rPr>
+      </w:pPr>
+      <w:r>
+        <w:rPr>
+          <w:color w:val="44546A" w:themeColor="text2"/>
+          <w:lang w:eastAsia="en-IE"/>
+        </w:rPr>
+        <w:t>Query testing – 1 hour - all</w:t>
+      </w:r>
+    </w:p>
+    <w:p>
+      <w:pPr>
+        <w:pStyle w:val="ListParagraph"/>
+        <w:numPr>
+          <w:ilvl w:val="1"/>
+          <w:numId w:val="3"/>
+        </w:numPr>
+        <w:rPr>
+          <w:color w:val="44546A" w:themeColor="text2"/>
+          <w:lang w:eastAsia="en-IE"/>
+        </w:rPr>
+      </w:pPr>
+      <w:r>
+        <w:rPr>
+          <w:color w:val="44546A" w:themeColor="text2"/>
+          <w:lang w:eastAsia="en-IE"/>
+        </w:rPr>
+        <w:t xml:space="preserve">Testing connections (database, html page, AWS) – </w:t>
+      </w:r>
+      <w:r>
+        <w:rPr>
+          <w:color w:val="44546A" w:themeColor="text2"/>
+          <w:lang w:eastAsia="en-IE"/>
+        </w:rPr>
+        <w:t xml:space="preserve">1 hour – 2 – all </w:t>
+      </w:r>
+    </w:p>
+    <w:p>
+      <w:pPr>
+        <w:pStyle w:val="ListParagraph"/>
+        <w:numPr>
+          <w:ilvl w:val="1"/>
+          <w:numId w:val="3"/>
+        </w:numPr>
+        <w:rPr>
+          <w:color w:val="44546A" w:themeColor="text2"/>
+          <w:lang w:eastAsia="en-IE"/>
+        </w:rPr>
+      </w:pPr>
+      <w:r>
+        <w:rPr>
+          <w:color w:val="44546A" w:themeColor="text2"/>
+          <w:lang w:eastAsia="en-IE"/>
+        </w:rPr>
+        <w:t>Review code and use try, except error</w:t>
+      </w:r>
+      <w:r>
+        <w:rPr>
+          <w:color w:val="44546A" w:themeColor="text2"/>
+          <w:lang w:eastAsia="en-IE"/>
+        </w:rPr>
+        <w:t xml:space="preserve"> handling techniques – 3 hours - all</w:t>
+      </w:r>
+    </w:p>
+    <w:p>
+      <w:pPr>
+        <w:pStyle w:val="ListParagraph"/>
+        <w:numPr>
+          <w:ilvl w:val="1"/>
+          <w:numId w:val="3"/>
+        </w:numPr>
+        <w:rPr>
+          <w:color w:val="44546A" w:themeColor="text2"/>
+          <w:lang w:eastAsia="en-IE"/>
+        </w:rPr>
+      </w:pPr>
+      <w:r>
+        <w:rPr>
+          <w:color w:val="44546A" w:themeColor="text2"/>
+          <w:lang w:eastAsia="en-IE"/>
+        </w:rPr>
+        <w:t>Test security and load balancing- 2 hours - all</w:t>
+      </w:r>
+    </w:p>
+    <w:p>
+      <w:pPr>
+        <w:pStyle w:val="ListParagraph"/>
+        <w:rPr>
+          <w:b/>
+          <w:lang w:eastAsia="en-IE"/>
+        </w:rPr>
+      </w:pPr>
+    </w:p>
+    <w:p>
+      <w:pPr>
+        <w:pStyle w:val="ListParagraph"/>
+        <w:numPr>
+          <w:ilvl w:val="0"/>
+          <w:numId w:val="3"/>
+        </w:numPr>
+        <w:rPr>
+          <w:b/>
+          <w:lang w:eastAsia="en-IE"/>
+        </w:rPr>
+      </w:pPr>
+      <w:r>
+        <w:rPr>
+          <w:b/>
+          <w:lang w:eastAsia="en-IE"/>
+        </w:rPr>
+        <w:lastRenderedPageBreak/>
+        <w:t>Management and Administration</w:t>
+      </w:r>
+    </w:p>
+    <w:p/>
+    <w:p>
+      <w:pPr>
+        <w:rPr>
+          <w:lang w:eastAsia="en-IE"/>
+        </w:rPr>
+      </w:pPr>
       <w:bookmarkStart w:id="0" w:name="_GoBack"/>
       <w:bookmarkEnd w:id="0"/>
-      <w:r>
-        <w:t>ng, the funcGonality that was created during the sprint is demonstrated to the product owner (demonstrator)</w:t>
-      </w:r>
-    </w:p>
-    <w:p>
-      <w:pPr>
-        <w:rPr>
-          <w:lang w:eastAsia="en-IE"/>
-        </w:rPr>
-      </w:pPr>
-    </w:p>
-    <w:p>
-      <w:pPr>
-        <w:rPr>
-          <w:lang w:eastAsia="en-IE"/>
-        </w:rPr>
-      </w:pPr>
-    </w:p>
-    <w:p>
-      <w:r>
-        <w:rPr>
-          <w:b/>
-        </w:rPr>
-        <w:lastRenderedPageBreak/>
-        <w:t>product backlog</w:t>
-      </w:r>
-      <w:r>
-        <w:t xml:space="preserve"> - </w:t>
-      </w:r>
-      <w:r>
-        <w:t>requirements for th</w:t>
-      </w:r>
-      <w:r>
-        <w:t>e project expressed as a priori</w:t>
-      </w:r>
-      <w:r>
-        <w:t>sed list of backlog items</w:t>
-      </w:r>
-      <w:r>
-        <w:t xml:space="preserve"> </w:t>
-      </w:r>
-      <w:r>
-        <w:t>cannot be changed unti</w:t>
-      </w:r>
-      <w:r>
-        <w:t>l the next sprint planning meeti</w:t>
-      </w:r>
-      <w:r>
-        <w:t>ng</w:t>
-      </w:r>
-    </w:p>
-    <w:p>
-      <w:r>
-        <w:rPr>
-          <w:b/>
-        </w:rPr>
-        <w:t>sprint backlog</w:t>
-      </w:r>
-      <w:r>
-        <w:t xml:space="preserve"> - </w:t>
-      </w:r>
-      <w:r>
-        <w:t>subset of product backlog items that are define</w:t>
-      </w:r>
-      <w:r>
-        <w:t>d as part of the work for a parti</w:t>
-      </w:r>
-      <w:r>
-        <w:t>cular sprint usually internal to the team (does not include the product owner)</w:t>
-      </w:r>
-    </w:p>
-    <w:p>
-      <w:pPr>
-        <w:rPr>
-          <w:lang w:eastAsia="en-IE"/>
-        </w:rPr>
-      </w:pPr>
-    </w:p>
-    <w:p>
-      <w:pPr>
-        <w:rPr>
-          <w:lang w:eastAsia="en-IE"/>
-        </w:rPr>
-      </w:pPr>
     </w:p>
     <w:sectPr>
       <w:pgSz w:w="11906" w:h="16838"/>

</xml_diff>